<commit_message>
Relecture, ajustement des tests
</commit_message>
<xml_diff>
--- a/Tests.docx
+++ b/Tests.docx
@@ -231,6 +231,9 @@
             <w:r>
               <w:t>Heure actuelle</w:t>
             </w:r>
+            <w:r>
+              <w:t xml:space="preserve"> (UTC)</w:t>
+            </w:r>
           </w:p>
         </w:tc>
         <w:tc>
@@ -361,7 +364,10 @@
               <w:t xml:space="preserve">50 </w:t>
             </w:r>
             <w:r>
-              <w:t xml:space="preserve">        - </w:t>
+              <w:t xml:space="preserve">        </w:t>
+            </w:r>
+            <w:r>
+              <w:t xml:space="preserve">- </w:t>
             </w:r>
             <w:r>
               <w:rPr>
@@ -2270,7 +2276,25 @@
               <w:t xml:space="preserve">crémentation de </w:t>
             </w:r>
             <w:r>
-              <w:t>t0 (00 :00 :00)</w:t>
+              <w:t>t0 (</w:t>
+            </w:r>
+            <w:r>
+              <w:t>10</w:t>
+            </w:r>
+            <w:r>
+              <w:t> :</w:t>
+            </w:r>
+            <w:r>
+              <w:t>20</w:t>
+            </w:r>
+            <w:r>
+              <w:t> :</w:t>
+            </w:r>
+            <w:r>
+              <w:t>30</w:t>
+            </w:r>
+            <w:r>
+              <w:t>)</w:t>
             </w:r>
           </w:p>
         </w:tc>
@@ -2286,7 +2310,19 @@
               <w:cnfStyle w:val="000000100000" w:firstRow="0" w:lastRow="0" w:firstColumn="0" w:lastColumn="0" w:oddVBand="0" w:evenVBand="0" w:oddHBand="1" w:evenHBand="0" w:firstRowFirstColumn="0" w:firstRowLastColumn="0" w:lastRowFirstColumn="0" w:lastRowLastColumn="0"/>
             </w:pPr>
             <w:r>
-              <w:t>00 :00 :01</w:t>
+              <w:t>10</w:t>
+            </w:r>
+            <w:r>
+              <w:t> :</w:t>
+            </w:r>
+            <w:r>
+              <w:t>20</w:t>
+            </w:r>
+            <w:r>
+              <w:t> :</w:t>
+            </w:r>
+            <w:r>
+              <w:t>31</w:t>
             </w:r>
           </w:p>
         </w:tc>
@@ -2302,7 +2338,19 @@
               <w:cnfStyle w:val="000000100000" w:firstRow="0" w:lastRow="0" w:firstColumn="0" w:lastColumn="0" w:oddVBand="0" w:evenVBand="0" w:oddHBand="1" w:evenHBand="0" w:firstRowFirstColumn="0" w:firstRowLastColumn="0" w:lastRowFirstColumn="0" w:lastRowLastColumn="0"/>
             </w:pPr>
             <w:r>
-              <w:t>00 :00 :01</w:t>
+              <w:t>10</w:t>
+            </w:r>
+            <w:r>
+              <w:t> :</w:t>
+            </w:r>
+            <w:r>
+              <w:t>20</w:t>
+            </w:r>
+            <w:r>
+              <w:t> :</w:t>
+            </w:r>
+            <w:r>
+              <w:t>31</w:t>
             </w:r>
           </w:p>
         </w:tc>
@@ -2352,20 +2400,35 @@
               <w:cnfStyle w:val="000000000000" w:firstRow="0" w:lastRow="0" w:firstColumn="0" w:lastColumn="0" w:oddVBand="0" w:evenVBand="0" w:oddHBand="0" w:evenHBand="0" w:firstRowFirstColumn="0" w:firstRowLastColumn="0" w:lastRowFirstColumn="0" w:lastRowLastColumn="0"/>
             </w:pPr>
             <w:r>
-              <w:t>00 :00 :01</w:t>
-            </w:r>
-          </w:p>
-        </w:tc>
-        <w:tc>
-          <w:tcPr>
-            <w:tcW w:w="2266" w:type="dxa"/>
-          </w:tcPr>
-          <w:p>
-            <w:pPr>
-              <w:cnfStyle w:val="000000000000" w:firstRow="0" w:lastRow="0" w:firstColumn="0" w:lastColumn="0" w:oddVBand="0" w:evenVBand="0" w:oddHBand="0" w:evenHBand="0" w:firstRowFirstColumn="0" w:firstRowLastColumn="0" w:lastRowFirstColumn="0" w:lastRowLastColumn="0"/>
-            </w:pPr>
-            <w:r>
-              <w:t>00 :00 :01</w:t>
+              <w:t xml:space="preserve">10 </w:t>
+            </w:r>
+            <w:r>
+              <w:t>:</w:t>
+            </w:r>
+            <w:r>
+              <w:t xml:space="preserve">20 </w:t>
+            </w:r>
+            <w:r>
+              <w:t>:</w:t>
+            </w:r>
+            <w:r>
+              <w:t>3</w:t>
+            </w:r>
+            <w:r>
+              <w:t>1</w:t>
+            </w:r>
+          </w:p>
+        </w:tc>
+        <w:tc>
+          <w:tcPr>
+            <w:tcW w:w="2266" w:type="dxa"/>
+          </w:tcPr>
+          <w:p>
+            <w:pPr>
+              <w:cnfStyle w:val="000000000000" w:firstRow="0" w:lastRow="0" w:firstColumn="0" w:lastColumn="0" w:oddVBand="0" w:evenVBand="0" w:oddHBand="0" w:evenHBand="0" w:firstRowFirstColumn="0" w:firstRowLastColumn="0" w:lastRowFirstColumn="0" w:lastRowLastColumn="0"/>
+            </w:pPr>
+            <w:r>
+              <w:t>10 :20 :31</w:t>
             </w:r>
           </w:p>
         </w:tc>
@@ -2411,7 +2474,25 @@
               <w:t>Pré-décrémentation de t0</w:t>
             </w:r>
             <w:r>
-              <w:t xml:space="preserve"> (00 :00 :02)</w:t>
+              <w:t xml:space="preserve"> (</w:t>
+            </w:r>
+            <w:r>
+              <w:t>10</w:t>
+            </w:r>
+            <w:r>
+              <w:t> :</w:t>
+            </w:r>
+            <w:r>
+              <w:t>20</w:t>
+            </w:r>
+            <w:r>
+              <w:t> :</w:t>
+            </w:r>
+            <w:r>
+              <w:t>3</w:t>
+            </w:r>
+            <w:r>
+              <w:t>2)</w:t>
             </w:r>
           </w:p>
         </w:tc>
@@ -2427,7 +2508,22 @@
               <w:cnfStyle w:val="000000100000" w:firstRow="0" w:lastRow="0" w:firstColumn="0" w:lastColumn="0" w:oddVBand="0" w:evenVBand="0" w:oddHBand="1" w:evenHBand="0" w:firstRowFirstColumn="0" w:firstRowLastColumn="0" w:lastRowFirstColumn="0" w:lastRowLastColumn="0"/>
             </w:pPr>
             <w:r>
-              <w:t>00 :00 :01</w:t>
+              <w:t>10</w:t>
+            </w:r>
+            <w:r>
+              <w:t> :</w:t>
+            </w:r>
+            <w:r>
+              <w:t>20</w:t>
+            </w:r>
+            <w:r>
+              <w:t> :</w:t>
+            </w:r>
+            <w:r>
+              <w:t>3</w:t>
+            </w:r>
+            <w:r>
+              <w:t>1</w:t>
             </w:r>
           </w:p>
         </w:tc>
@@ -2443,7 +2539,22 @@
               <w:cnfStyle w:val="000000100000" w:firstRow="0" w:lastRow="0" w:firstColumn="0" w:lastColumn="0" w:oddVBand="0" w:evenVBand="0" w:oddHBand="1" w:evenHBand="0" w:firstRowFirstColumn="0" w:firstRowLastColumn="0" w:lastRowFirstColumn="0" w:lastRowLastColumn="0"/>
             </w:pPr>
             <w:r>
-              <w:t>00 :00 :01</w:t>
+              <w:t>1</w:t>
+            </w:r>
+            <w:r>
+              <w:t>0 :</w:t>
+            </w:r>
+            <w:r>
+              <w:t>2</w:t>
+            </w:r>
+            <w:r>
+              <w:t>0 :</w:t>
+            </w:r>
+            <w:r>
+              <w:t>3</w:t>
+            </w:r>
+            <w:r>
+              <w:t>1</w:t>
             </w:r>
           </w:p>
         </w:tc>
@@ -2499,7 +2610,22 @@
               <w:cnfStyle w:val="000000000000" w:firstRow="0" w:lastRow="0" w:firstColumn="0" w:lastColumn="0" w:oddVBand="0" w:evenVBand="0" w:oddHBand="0" w:evenHBand="0" w:firstRowFirstColumn="0" w:firstRowLastColumn="0" w:lastRowFirstColumn="0" w:lastRowLastColumn="0"/>
             </w:pPr>
             <w:r>
-              <w:t>00 :00 :01</w:t>
+              <w:t>10</w:t>
+            </w:r>
+            <w:r>
+              <w:t> :</w:t>
+            </w:r>
+            <w:r>
+              <w:t>20</w:t>
+            </w:r>
+            <w:r>
+              <w:t> :</w:t>
+            </w:r>
+            <w:r>
+              <w:t>3</w:t>
+            </w:r>
+            <w:r>
+              <w:t>1</w:t>
             </w:r>
           </w:p>
         </w:tc>
@@ -2515,7 +2641,22 @@
               <w:cnfStyle w:val="000000000000" w:firstRow="0" w:lastRow="0" w:firstColumn="0" w:lastColumn="0" w:oddVBand="0" w:evenVBand="0" w:oddHBand="0" w:evenHBand="0" w:firstRowFirstColumn="0" w:firstRowLastColumn="0" w:lastRowFirstColumn="0" w:lastRowLastColumn="0"/>
             </w:pPr>
             <w:r>
-              <w:t>00 :00 :01</w:t>
+              <w:t>10</w:t>
+            </w:r>
+            <w:r>
+              <w:t> :</w:t>
+            </w:r>
+            <w:r>
+              <w:t>2</w:t>
+            </w:r>
+            <w:r>
+              <w:t>0 :</w:t>
+            </w:r>
+            <w:r>
+              <w:t>3</w:t>
+            </w:r>
+            <w:r>
+              <w:t>1</w:t>
             </w:r>
           </w:p>
         </w:tc>
@@ -2558,7 +2699,13 @@
               <w:cnfStyle w:val="000000100000" w:firstRow="0" w:lastRow="0" w:firstColumn="0" w:lastColumn="0" w:oddVBand="0" w:evenVBand="0" w:oddHBand="1" w:evenHBand="0" w:firstRowFirstColumn="0" w:firstRowLastColumn="0" w:lastRowFirstColumn="0" w:lastRowLastColumn="0"/>
             </w:pPr>
             <w:r>
-              <w:t>t7 +   t9</w:t>
+              <w:t>t9</w:t>
+            </w:r>
+            <w:r>
+              <w:t xml:space="preserve"> +  </w:t>
+            </w:r>
+            <w:r>
+              <w:t xml:space="preserve"> t11</w:t>
             </w:r>
             <w:r>
               <w:t xml:space="preserve"> </w:t>
@@ -2670,7 +2817,16 @@
               <w:cnfStyle w:val="000000000000" w:firstRow="0" w:lastRow="0" w:firstColumn="0" w:lastColumn="0" w:oddVBand="0" w:evenVBand="0" w:oddHBand="0" w:evenHBand="0" w:firstRowFirstColumn="0" w:firstRowLastColumn="0" w:lastRowFirstColumn="0" w:lastRowLastColumn="0"/>
             </w:pPr>
             <w:r>
-              <w:t xml:space="preserve">t8 += t9 = 23 :30 :30 </w:t>
+              <w:t>t7</w:t>
+            </w:r>
+            <w:r>
+              <w:t xml:space="preserve"> += t</w:t>
+            </w:r>
+            <w:r>
+              <w:t>11</w:t>
+            </w:r>
+            <w:r>
+              <w:t xml:space="preserve"> = 23 :30 :30 </w:t>
             </w:r>
             <w:r>
               <w:rPr>
@@ -2749,7 +2905,21 @@
               <w:cnfStyle w:val="000000100000" w:firstRow="0" w:lastRow="0" w:firstColumn="0" w:lastColumn="0" w:oddVBand="0" w:evenVBand="0" w:oddHBand="1" w:evenHBand="0" w:firstRowFirstColumn="0" w:firstRowLastColumn="0" w:lastRowFirstColumn="0" w:lastRowLastColumn="0"/>
             </w:pPr>
             <w:r>
-              <w:t xml:space="preserve">t7 -   t9 = 02 :16 :15    </w:t>
+              <w:t>t10</w:t>
+            </w:r>
+            <w:r>
+              <w:t xml:space="preserve"> -  </w:t>
+            </w:r>
+            <w:bookmarkStart w:id="0" w:name="_GoBack"/>
+            <w:bookmarkEnd w:id="0"/>
+            <w:r>
+              <w:t>t</w:t>
+            </w:r>
+            <w:r>
+              <w:t>11</w:t>
+            </w:r>
+            <w:r>
+              <w:t xml:space="preserve"> = 02 :16 :15    </w:t>
             </w:r>
             <w:r>
               <w:rPr>
@@ -2831,7 +3001,13 @@
               <w:cnfStyle w:val="000000000000" w:firstRow="0" w:lastRow="0" w:firstColumn="0" w:lastColumn="0" w:oddVBand="0" w:evenVBand="0" w:oddHBand="0" w:evenHBand="0" w:firstRowFirstColumn="0" w:firstRowLastColumn="0" w:lastRowFirstColumn="0" w:lastRowLastColumn="0"/>
             </w:pPr>
             <w:r>
-              <w:t xml:space="preserve">t8 -= t9 = 02 :16 :15   </w:t>
+              <w:t>t8 -= t</w:t>
+            </w:r>
+            <w:r>
+              <w:t>11</w:t>
+            </w:r>
+            <w:r>
+              <w:t xml:space="preserve"> = 02 :16 :15   </w:t>
             </w:r>
             <w:r>
               <w:rPr>
@@ -2963,6 +3139,7 @@
       <w:tr>
         <w:tc>
           <w:tcPr>
+            <w:cnfStyle w:val="001000000000" w:firstRow="0" w:lastRow="0" w:firstColumn="1" w:lastColumn="0" w:oddVBand="0" w:evenVBand="0" w:oddHBand="0" w:evenHBand="0" w:firstRowFirstColumn="0" w:firstRowLastColumn="0" w:lastRowFirstColumn="0" w:lastRowLastColumn="0"/>
             <w:tcW w:w="567" w:type="dxa"/>
             <w:tcBorders>
               <w:top w:val="double" w:sz="4" w:space="0" w:color="auto"/>
@@ -2971,7 +3148,6 @@
           </w:tcPr>
           <w:p>
             <w:pPr>
-              <w:cnfStyle w:val="001000000000" w:firstRow="0" w:lastRow="0" w:firstColumn="1" w:lastColumn="0" w:oddVBand="0" w:evenVBand="0" w:oddHBand="0" w:evenHBand="0" w:firstRowFirstColumn="0" w:firstRowLastColumn="0" w:lastRowFirstColumn="0" w:lastRowLastColumn="0"/>
               <w:rPr>
                 <w:color w:val="70AD47" w:themeColor="accent6"/>
               </w:rPr>
@@ -2993,6 +3169,9 @@
             </w:tcBorders>
           </w:tcPr>
           <w:p>
+            <w:pPr>
+              <w:cnfStyle w:val="000000000000" w:firstRow="0" w:lastRow="0" w:firstColumn="0" w:lastColumn="0" w:oddVBand="0" w:evenVBand="0" w:oddHBand="0" w:evenHBand="0" w:firstRowFirstColumn="0" w:firstRowLastColumn="0" w:lastRowFirstColumn="0" w:lastRowLastColumn="0"/>
+            </w:pPr>
             <w:r>
               <w:t>conversion 14 :59 :10 -&gt; double</w:t>
             </w:r>
@@ -3007,6 +3186,9 @@
             </w:tcBorders>
           </w:tcPr>
           <w:p>
+            <w:pPr>
+              <w:cnfStyle w:val="000000000000" w:firstRow="0" w:lastRow="0" w:firstColumn="0" w:lastColumn="0" w:oddVBand="0" w:evenVBand="0" w:oddHBand="0" w:evenHBand="0" w:firstRowFirstColumn="0" w:firstRowLastColumn="0" w:lastRowFirstColumn="0" w:lastRowLastColumn="0"/>
+            </w:pPr>
             <w:r>
               <w:t>23.0986</w:t>
             </w:r>
@@ -3021,19 +3203,20 @@
             </w:tcBorders>
           </w:tcPr>
           <w:p>
+            <w:pPr>
+              <w:cnfStyle w:val="000000000000" w:firstRow="0" w:lastRow="0" w:firstColumn="0" w:lastColumn="0" w:oddVBand="0" w:evenVBand="0" w:oddHBand="0" w:evenHBand="0" w:firstRowFirstColumn="0" w:firstRowLastColumn="0" w:lastRowFirstColumn="0" w:lastRowLastColumn="0"/>
+            </w:pPr>
             <w:r>
               <w:t>23.0986</w:t>
             </w:r>
-            <w:bookmarkStart w:id="0" w:name="_GoBack"/>
-            <w:bookmarkEnd w:id="0"/>
           </w:p>
         </w:tc>
       </w:tr>
     </w:tbl>
     <w:p/>
     <w:sectPr>
-      <w:headerReference w:type="default" r:id="rId6"/>
-      <w:footerReference w:type="default" r:id="rId7"/>
+      <w:headerReference w:type="default" r:id="rId7"/>
+      <w:footerReference w:type="default" r:id="rId8"/>
       <w:pgSz w:w="11906" w:h="16838"/>
       <w:pgMar w:top="1417" w:right="1417" w:bottom="1417" w:left="1417" w:header="708" w:footer="708" w:gutter="0"/>
       <w:cols w:space="708"/>
@@ -3716,6 +3899,45 @@
       </w:tcPr>
     </w:tblStylePr>
   </w:style>
+  <w:style w:type="paragraph" w:styleId="Notedebasdepage">
+    <w:name w:val="footnote text"/>
+    <w:basedOn w:val="Normal"/>
+    <w:link w:val="NotedebasdepageCar"/>
+    <w:uiPriority w:val="99"/>
+    <w:semiHidden/>
+    <w:unhideWhenUsed/>
+    <w:rsid w:val="00B465EA"/>
+    <w:pPr>
+      <w:spacing w:after="0" w:line="240" w:lineRule="auto"/>
+    </w:pPr>
+    <w:rPr>
+      <w:sz w:val="20"/>
+      <w:szCs w:val="20"/>
+    </w:rPr>
+  </w:style>
+  <w:style w:type="character" w:customStyle="1" w:styleId="NotedebasdepageCar">
+    <w:name w:val="Note de bas de page Car"/>
+    <w:basedOn w:val="Policepardfaut"/>
+    <w:link w:val="Notedebasdepage"/>
+    <w:uiPriority w:val="99"/>
+    <w:semiHidden/>
+    <w:rsid w:val="00B465EA"/>
+    <w:rPr>
+      <w:sz w:val="20"/>
+      <w:szCs w:val="20"/>
+    </w:rPr>
+  </w:style>
+  <w:style w:type="character" w:styleId="Appelnotedebasdep">
+    <w:name w:val="footnote reference"/>
+    <w:basedOn w:val="Policepardfaut"/>
+    <w:uiPriority w:val="99"/>
+    <w:semiHidden/>
+    <w:unhideWhenUsed/>
+    <w:rsid w:val="00B465EA"/>
+    <w:rPr>
+      <w:vertAlign w:val="superscript"/>
+    </w:rPr>
+  </w:style>
 </w:styles>
 </file>
 
@@ -4012,4 +4234,16 @@
     </a:ext>
   </a:extLst>
 </a:theme>
+</file>
+
+<file path=customXml/item1.xml><?xml version="1.0" encoding="utf-8"?>
+<b:Sources xmlns:b="http://schemas.openxmlformats.org/officeDocument/2006/bibliography" xmlns="http://schemas.openxmlformats.org/officeDocument/2006/bibliography" SelectedStyle="\APASixthEditionOfficeOnline.xsl" StyleName="APA" Version="6"/>
+</file>
+
+<file path=customXml/itemProps1.xml><?xml version="1.0" encoding="utf-8"?>
+<ds:datastoreItem xmlns:ds="http://schemas.openxmlformats.org/officeDocument/2006/customXml" ds:itemID="{0128A959-DA96-4D59-89EA-E93D2678B6D7}">
+  <ds:schemaRefs>
+    <ds:schemaRef ds:uri="http://schemas.openxmlformats.org/officeDocument/2006/bibliography"/>
+  </ds:schemaRefs>
+</ds:datastoreItem>
 </file>
</xml_diff>